<commit_message>
changed a few details on track 3 prompt
</commit_message>
<xml_diff>
--- a/Track_3_prompt_detailed.docx
+++ b/Track_3_prompt_detailed.docx
@@ -266,7 +266,16 @@
           <w:sz w:val="22"/>
           <w:szCs w:val="22"/>
         </w:rPr>
-        <w:t>of almost every building, entire highway overpasses are underwater. Your task force has been given the responsibility to deploy the infrastructure to coordinate the Navy’s disaster relief efforts</w:t>
+        <w:t>of almost every building, entire highway overpasses are underwater. Your task force has been given the responsibility to deploy the infrastructure to coo</w:t>
+      </w:r>
+      <w:bookmarkStart w:id="0" w:name="_GoBack"/>
+      <w:bookmarkEnd w:id="0"/>
+      <w:r>
+        <w:rPr>
+          <w:sz w:val="22"/>
+          <w:szCs w:val="22"/>
+        </w:rPr>
+        <w:t>rdinate the Navy’s disaster relief efforts</w:t>
       </w:r>
       <w:r>
         <w:rPr>
@@ -2429,9 +2438,279 @@
           <w:szCs w:val="32"/>
         </w:rPr>
         <w:lastRenderedPageBreak/>
-        <w:t xml:space="preserve">Data Sets Available </w:t>
-      </w:r>
-      <w:bookmarkStart w:id="0" w:name="_GoBack"/>
+        <w:t>Data Sets Available for Integration</w:t>
+      </w:r>
+    </w:p>
+    <w:p>
+      <w:pPr>
+        <w:rPr>
+          <w:rFonts w:ascii="Calibri" w:hAnsi="Calibri" w:cs="Calibri"/>
+          <w:color w:val="353535"/>
+          <w:sz w:val="22"/>
+          <w:szCs w:val="22"/>
+        </w:rPr>
+      </w:pPr>
+      <w:r>
+        <w:rPr>
+          <w:rFonts w:ascii="Aldrich" w:hAnsi="Aldrich" w:cs="Calibri"/>
+          <w:color w:val="353535"/>
+          <w:sz w:val="22"/>
+          <w:szCs w:val="22"/>
+        </w:rPr>
+        <w:t>Appropriate SMEs: Cameron Kruse</w:t>
+      </w:r>
+      <w:r>
+        <w:rPr>
+          <w:rFonts w:ascii="Aldrich" w:hAnsi="Aldrich" w:cs="Calibri"/>
+          <w:color w:val="353535"/>
+          <w:sz w:val="22"/>
+          <w:szCs w:val="22"/>
+        </w:rPr>
+        <w:br/>
+      </w:r>
+    </w:p>
+    <w:p>
+      <w:pPr>
+        <w:rPr>
+          <w:rFonts w:ascii="Calibri" w:hAnsi="Calibri" w:cs="Calibri"/>
+          <w:color w:val="353535"/>
+          <w:sz w:val="22"/>
+          <w:szCs w:val="22"/>
+        </w:rPr>
+      </w:pPr>
+      <w:r>
+        <w:rPr>
+          <w:rFonts w:ascii="Calibri" w:hAnsi="Calibri" w:cs="Calibri"/>
+          <w:color w:val="353535"/>
+          <w:sz w:val="22"/>
+          <w:szCs w:val="22"/>
+        </w:rPr>
+        <w:t>Four data sets are available to teams. These data sets are as follows:</w:t>
+      </w:r>
+    </w:p>
+    <w:p>
+      <w:pPr>
+        <w:pStyle w:val="ListParagraph"/>
+        <w:numPr>
+          <w:ilvl w:val="0"/>
+          <w:numId w:val="7"/>
+        </w:numPr>
+        <w:rPr>
+          <w:rFonts w:ascii="Calibri" w:hAnsi="Calibri" w:cs="Calibri"/>
+          <w:color w:val="353535"/>
+          <w:sz w:val="22"/>
+          <w:szCs w:val="22"/>
+        </w:rPr>
+      </w:pPr>
+      <w:r>
+        <w:rPr>
+          <w:rFonts w:ascii="Calibri" w:hAnsi="Calibri" w:cs="Calibri"/>
+          <w:color w:val="353535"/>
+          <w:sz w:val="22"/>
+          <w:szCs w:val="22"/>
+        </w:rPr>
+        <w:t>Streaming c</w:t>
+      </w:r>
+      <w:r>
+        <w:rPr>
+          <w:rFonts w:ascii="Calibri" w:hAnsi="Calibri" w:cs="Calibri"/>
+          <w:color w:val="353535"/>
+          <w:sz w:val="22"/>
+          <w:szCs w:val="22"/>
+        </w:rPr>
+        <w:t>alls for service</w:t>
+      </w:r>
+      <w:r>
+        <w:rPr>
+          <w:rFonts w:ascii="Calibri" w:hAnsi="Calibri" w:cs="Calibri"/>
+          <w:color w:val="353535"/>
+          <w:sz w:val="22"/>
+          <w:szCs w:val="22"/>
+        </w:rPr>
+        <w:t xml:space="preserve"> throughout</w:t>
+      </w:r>
+      <w:r>
+        <w:rPr>
+          <w:rFonts w:ascii="Calibri" w:hAnsi="Calibri" w:cs="Calibri"/>
+          <w:color w:val="353535"/>
+          <w:sz w:val="22"/>
+          <w:szCs w:val="22"/>
+        </w:rPr>
+        <w:t xml:space="preserve"> New Orleans:</w:t>
+      </w:r>
+    </w:p>
+    <w:p>
+      <w:pPr>
+        <w:pStyle w:val="ListParagraph"/>
+        <w:numPr>
+          <w:ilvl w:val="0"/>
+          <w:numId w:val="7"/>
+        </w:numPr>
+        <w:rPr>
+          <w:rFonts w:ascii="Calibri" w:hAnsi="Calibri" w:cs="Calibri"/>
+          <w:color w:val="353535"/>
+          <w:sz w:val="22"/>
+          <w:szCs w:val="22"/>
+        </w:rPr>
+      </w:pPr>
+      <w:r>
+        <w:rPr>
+          <w:rFonts w:ascii="Calibri" w:hAnsi="Calibri" w:cs="Calibri"/>
+          <w:color w:val="353535"/>
+          <w:sz w:val="22"/>
+          <w:szCs w:val="22"/>
+        </w:rPr>
+        <w:t xml:space="preserve">Streaming </w:t>
+      </w:r>
+      <w:r>
+        <w:rPr>
+          <w:rFonts w:ascii="Calibri" w:hAnsi="Calibri" w:cs="Calibri"/>
+          <w:color w:val="353535"/>
+          <w:sz w:val="22"/>
+          <w:szCs w:val="22"/>
+        </w:rPr>
+        <w:t>first responder loc</w:t>
+      </w:r>
+      <w:r>
+        <w:rPr>
+          <w:rFonts w:ascii="Calibri" w:hAnsi="Calibri" w:cs="Calibri"/>
+          <w:color w:val="353535"/>
+          <w:sz w:val="22"/>
+          <w:szCs w:val="22"/>
+        </w:rPr>
+        <w:t>ations (synthetically generated)</w:t>
+      </w:r>
+    </w:p>
+    <w:p>
+      <w:pPr>
+        <w:pStyle w:val="ListParagraph"/>
+        <w:numPr>
+          <w:ilvl w:val="0"/>
+          <w:numId w:val="7"/>
+        </w:numPr>
+        <w:rPr>
+          <w:rFonts w:ascii="Calibri" w:hAnsi="Calibri" w:cs="Calibri"/>
+          <w:color w:val="353535"/>
+          <w:sz w:val="22"/>
+          <w:szCs w:val="22"/>
+        </w:rPr>
+      </w:pPr>
+      <w:r>
+        <w:rPr>
+          <w:rFonts w:ascii="Calibri" w:hAnsi="Calibri" w:cs="Calibri"/>
+          <w:color w:val="353535"/>
+          <w:sz w:val="22"/>
+          <w:szCs w:val="22"/>
+        </w:rPr>
+        <w:t>Air traffic data</w:t>
+      </w:r>
+    </w:p>
+    <w:p>
+      <w:pPr>
+        <w:pStyle w:val="ListParagraph"/>
+        <w:numPr>
+          <w:ilvl w:val="0"/>
+          <w:numId w:val="7"/>
+        </w:numPr>
+        <w:rPr>
+          <w:rFonts w:ascii="Calibri" w:hAnsi="Calibri" w:cs="Calibri"/>
+          <w:color w:val="353535"/>
+          <w:sz w:val="22"/>
+          <w:szCs w:val="22"/>
+        </w:rPr>
+      </w:pPr>
+      <w:r>
+        <w:rPr>
+          <w:rFonts w:ascii="Calibri" w:hAnsi="Calibri" w:cs="Calibri"/>
+          <w:color w:val="353535"/>
+          <w:sz w:val="22"/>
+          <w:szCs w:val="22"/>
+        </w:rPr>
+        <w:t>AIS Data around New Orleans</w:t>
+      </w:r>
+    </w:p>
+    <w:p>
+      <w:pPr>
+        <w:pStyle w:val="ListParagraph"/>
+        <w:numPr>
+          <w:ilvl w:val="0"/>
+          <w:numId w:val="7"/>
+        </w:numPr>
+        <w:rPr>
+          <w:rFonts w:ascii="Calibri" w:hAnsi="Calibri" w:cs="Calibri"/>
+          <w:color w:val="353535"/>
+          <w:sz w:val="22"/>
+          <w:szCs w:val="22"/>
+        </w:rPr>
+      </w:pPr>
+      <w:r>
+        <w:rPr>
+          <w:rFonts w:ascii="Calibri" w:hAnsi="Calibri" w:cs="Calibri"/>
+          <w:color w:val="353535"/>
+          <w:sz w:val="22"/>
+          <w:szCs w:val="22"/>
+        </w:rPr>
+        <w:t>S</w:t>
+      </w:r>
+      <w:r>
+        <w:rPr>
+          <w:rFonts w:ascii="Calibri" w:hAnsi="Calibri" w:cs="Calibri"/>
+          <w:color w:val="353535"/>
+          <w:sz w:val="22"/>
+          <w:szCs w:val="22"/>
+        </w:rPr>
+        <w:t>tructural damage data (going to MongoDB)</w:t>
+      </w:r>
+    </w:p>
+    <w:p>
+      <w:pPr>
+        <w:rPr>
+          <w:rFonts w:ascii="Calibri" w:hAnsi="Calibri" w:cs="Calibri"/>
+          <w:color w:val="353535"/>
+          <w:sz w:val="22"/>
+          <w:szCs w:val="22"/>
+        </w:rPr>
+      </w:pPr>
+    </w:p>
+    <w:p>
+      <w:pPr>
+        <w:rPr>
+          <w:rFonts w:ascii="Calibri" w:hAnsi="Calibri" w:cs="Calibri"/>
+          <w:color w:val="FF0000"/>
+          <w:sz w:val="22"/>
+          <w:szCs w:val="22"/>
+        </w:rPr>
+      </w:pPr>
+      <w:r>
+        <w:rPr>
+          <w:rFonts w:ascii="Calibri" w:hAnsi="Calibri" w:cs="Calibri"/>
+          <w:color w:val="FF0000"/>
+          <w:sz w:val="22"/>
+          <w:szCs w:val="22"/>
+        </w:rPr>
+        <w:t>Here I will add more information about how to access and what can be done</w:t>
+      </w:r>
+    </w:p>
+    <w:p>
+      <w:pPr>
+        <w:ind w:left="-360" w:right="-540"/>
+        <w:jc w:val="both"/>
+        <w:rPr>
+          <w:rFonts w:ascii="Calibri" w:hAnsi="Calibri" w:cs="Calibri"/>
+          <w:sz w:val="22"/>
+          <w:szCs w:val="22"/>
+        </w:rPr>
+      </w:pPr>
+    </w:p>
+    <w:p>
+      <w:pPr>
+        <w:ind w:right="-540"/>
+        <w:jc w:val="both"/>
+        <w:rPr>
+          <w:sz w:val="22"/>
+          <w:szCs w:val="22"/>
+        </w:rPr>
+      </w:pPr>
       <w:r>
         <w:rPr>
           <w:rFonts w:ascii="Aldrich" w:hAnsi="Aldrich" w:cs="Calibri"/>
@@ -2439,279 +2718,8 @@
           <w:sz w:val="32"/>
           <w:szCs w:val="32"/>
         </w:rPr>
-        <w:t>for Integration</w:t>
-      </w:r>
-    </w:p>
-    <w:p>
-      <w:pPr>
-        <w:rPr>
-          <w:rFonts w:ascii="Calibri" w:hAnsi="Calibri" w:cs="Calibri"/>
-          <w:color w:val="353535"/>
-          <w:sz w:val="22"/>
-          <w:szCs w:val="22"/>
-        </w:rPr>
-      </w:pPr>
-      <w:r>
-        <w:rPr>
-          <w:rFonts w:ascii="Aldrich" w:hAnsi="Aldrich" w:cs="Calibri"/>
-          <w:color w:val="353535"/>
-          <w:sz w:val="22"/>
-          <w:szCs w:val="22"/>
-        </w:rPr>
-        <w:t>Appropriate SMEs: Cameron Kruse</w:t>
-      </w:r>
-      <w:r>
-        <w:rPr>
-          <w:rFonts w:ascii="Aldrich" w:hAnsi="Aldrich" w:cs="Calibri"/>
-          <w:color w:val="353535"/>
-          <w:sz w:val="22"/>
-          <w:szCs w:val="22"/>
-        </w:rPr>
-        <w:br/>
-      </w:r>
-    </w:p>
-    <w:p>
-      <w:pPr>
-        <w:rPr>
-          <w:rFonts w:ascii="Calibri" w:hAnsi="Calibri" w:cs="Calibri"/>
-          <w:color w:val="353535"/>
-          <w:sz w:val="22"/>
-          <w:szCs w:val="22"/>
-        </w:rPr>
-      </w:pPr>
-      <w:r>
-        <w:rPr>
-          <w:rFonts w:ascii="Calibri" w:hAnsi="Calibri" w:cs="Calibri"/>
-          <w:color w:val="353535"/>
-          <w:sz w:val="22"/>
-          <w:szCs w:val="22"/>
-        </w:rPr>
-        <w:t>Four data sets are available to teams. These data sets are as follows:</w:t>
-      </w:r>
-    </w:p>
-    <w:p>
-      <w:pPr>
-        <w:pStyle w:val="ListParagraph"/>
-        <w:numPr>
-          <w:ilvl w:val="0"/>
-          <w:numId w:val="7"/>
-        </w:numPr>
-        <w:rPr>
-          <w:rFonts w:ascii="Calibri" w:hAnsi="Calibri" w:cs="Calibri"/>
-          <w:color w:val="353535"/>
-          <w:sz w:val="22"/>
-          <w:szCs w:val="22"/>
-        </w:rPr>
-      </w:pPr>
-      <w:r>
-        <w:rPr>
-          <w:rFonts w:ascii="Calibri" w:hAnsi="Calibri" w:cs="Calibri"/>
-          <w:color w:val="353535"/>
-          <w:sz w:val="22"/>
-          <w:szCs w:val="22"/>
-        </w:rPr>
-        <w:t>Streaming c</w:t>
-      </w:r>
-      <w:r>
-        <w:rPr>
-          <w:rFonts w:ascii="Calibri" w:hAnsi="Calibri" w:cs="Calibri"/>
-          <w:color w:val="353535"/>
-          <w:sz w:val="22"/>
-          <w:szCs w:val="22"/>
-        </w:rPr>
-        <w:t>alls for service</w:t>
-      </w:r>
-      <w:r>
-        <w:rPr>
-          <w:rFonts w:ascii="Calibri" w:hAnsi="Calibri" w:cs="Calibri"/>
-          <w:color w:val="353535"/>
-          <w:sz w:val="22"/>
-          <w:szCs w:val="22"/>
-        </w:rPr>
-        <w:t xml:space="preserve"> throughout</w:t>
-      </w:r>
-      <w:r>
-        <w:rPr>
-          <w:rFonts w:ascii="Calibri" w:hAnsi="Calibri" w:cs="Calibri"/>
-          <w:color w:val="353535"/>
-          <w:sz w:val="22"/>
-          <w:szCs w:val="22"/>
-        </w:rPr>
-        <w:t xml:space="preserve"> New Orleans:</w:t>
-      </w:r>
-    </w:p>
-    <w:p>
-      <w:pPr>
-        <w:pStyle w:val="ListParagraph"/>
-        <w:numPr>
-          <w:ilvl w:val="0"/>
-          <w:numId w:val="7"/>
-        </w:numPr>
-        <w:rPr>
-          <w:rFonts w:ascii="Calibri" w:hAnsi="Calibri" w:cs="Calibri"/>
-          <w:color w:val="353535"/>
-          <w:sz w:val="22"/>
-          <w:szCs w:val="22"/>
-        </w:rPr>
-      </w:pPr>
-      <w:r>
-        <w:rPr>
-          <w:rFonts w:ascii="Calibri" w:hAnsi="Calibri" w:cs="Calibri"/>
-          <w:color w:val="353535"/>
-          <w:sz w:val="22"/>
-          <w:szCs w:val="22"/>
-        </w:rPr>
-        <w:t xml:space="preserve">Streaming </w:t>
-      </w:r>
-      <w:r>
-        <w:rPr>
-          <w:rFonts w:ascii="Calibri" w:hAnsi="Calibri" w:cs="Calibri"/>
-          <w:color w:val="353535"/>
-          <w:sz w:val="22"/>
-          <w:szCs w:val="22"/>
-        </w:rPr>
-        <w:t>first responder loc</w:t>
-      </w:r>
-      <w:r>
-        <w:rPr>
-          <w:rFonts w:ascii="Calibri" w:hAnsi="Calibri" w:cs="Calibri"/>
-          <w:color w:val="353535"/>
-          <w:sz w:val="22"/>
-          <w:szCs w:val="22"/>
-        </w:rPr>
-        <w:t>ations (synthetically generated)</w:t>
-      </w:r>
-    </w:p>
-    <w:p>
-      <w:pPr>
-        <w:pStyle w:val="ListParagraph"/>
-        <w:numPr>
-          <w:ilvl w:val="0"/>
-          <w:numId w:val="7"/>
-        </w:numPr>
-        <w:rPr>
-          <w:rFonts w:ascii="Calibri" w:hAnsi="Calibri" w:cs="Calibri"/>
-          <w:color w:val="353535"/>
-          <w:sz w:val="22"/>
-          <w:szCs w:val="22"/>
-        </w:rPr>
-      </w:pPr>
-      <w:r>
-        <w:rPr>
-          <w:rFonts w:ascii="Calibri" w:hAnsi="Calibri" w:cs="Calibri"/>
-          <w:color w:val="353535"/>
-          <w:sz w:val="22"/>
-          <w:szCs w:val="22"/>
-        </w:rPr>
-        <w:t>Air traffic data</w:t>
-      </w:r>
-    </w:p>
-    <w:p>
-      <w:pPr>
-        <w:pStyle w:val="ListParagraph"/>
-        <w:numPr>
-          <w:ilvl w:val="0"/>
-          <w:numId w:val="7"/>
-        </w:numPr>
-        <w:rPr>
-          <w:rFonts w:ascii="Calibri" w:hAnsi="Calibri" w:cs="Calibri"/>
-          <w:color w:val="353535"/>
-          <w:sz w:val="22"/>
-          <w:szCs w:val="22"/>
-        </w:rPr>
-      </w:pPr>
-      <w:r>
-        <w:rPr>
-          <w:rFonts w:ascii="Calibri" w:hAnsi="Calibri" w:cs="Calibri"/>
-          <w:color w:val="353535"/>
-          <w:sz w:val="22"/>
-          <w:szCs w:val="22"/>
-        </w:rPr>
-        <w:t>AIS Data around New Orleans</w:t>
-      </w:r>
-    </w:p>
-    <w:p>
-      <w:pPr>
-        <w:pStyle w:val="ListParagraph"/>
-        <w:numPr>
-          <w:ilvl w:val="0"/>
-          <w:numId w:val="7"/>
-        </w:numPr>
-        <w:rPr>
-          <w:rFonts w:ascii="Calibri" w:hAnsi="Calibri" w:cs="Calibri"/>
-          <w:color w:val="353535"/>
-          <w:sz w:val="22"/>
-          <w:szCs w:val="22"/>
-        </w:rPr>
-      </w:pPr>
-      <w:r>
-        <w:rPr>
-          <w:rFonts w:ascii="Calibri" w:hAnsi="Calibri" w:cs="Calibri"/>
-          <w:color w:val="353535"/>
-          <w:sz w:val="22"/>
-          <w:szCs w:val="22"/>
-        </w:rPr>
-        <w:t>S</w:t>
-      </w:r>
-      <w:r>
-        <w:rPr>
-          <w:rFonts w:ascii="Calibri" w:hAnsi="Calibri" w:cs="Calibri"/>
-          <w:color w:val="353535"/>
-          <w:sz w:val="22"/>
-          <w:szCs w:val="22"/>
-        </w:rPr>
-        <w:t>tructural damage data (going to MongoDB)</w:t>
-      </w:r>
-    </w:p>
-    <w:p>
-      <w:pPr>
-        <w:rPr>
-          <w:rFonts w:ascii="Calibri" w:hAnsi="Calibri" w:cs="Calibri"/>
-          <w:color w:val="353535"/>
-          <w:sz w:val="22"/>
-          <w:szCs w:val="22"/>
-        </w:rPr>
-      </w:pPr>
-    </w:p>
-    <w:p>
-      <w:pPr>
-        <w:rPr>
-          <w:rFonts w:ascii="Calibri" w:hAnsi="Calibri" w:cs="Calibri"/>
-          <w:color w:val="FF0000"/>
-          <w:sz w:val="22"/>
-          <w:szCs w:val="22"/>
-        </w:rPr>
-      </w:pPr>
-      <w:r>
-        <w:rPr>
-          <w:rFonts w:ascii="Calibri" w:hAnsi="Calibri" w:cs="Calibri"/>
-          <w:color w:val="FF0000"/>
-          <w:sz w:val="22"/>
-          <w:szCs w:val="22"/>
-        </w:rPr>
-        <w:t>Here I will add more information about how to access and what can be done</w:t>
-      </w:r>
-    </w:p>
-    <w:p>
-      <w:pPr>
-        <w:ind w:left="-360" w:right="-540"/>
-        <w:jc w:val="both"/>
-        <w:rPr>
-          <w:rFonts w:ascii="Calibri" w:hAnsi="Calibri" w:cs="Calibri"/>
-          <w:sz w:val="22"/>
-          <w:szCs w:val="22"/>
-        </w:rPr>
-      </w:pPr>
-    </w:p>
-    <w:p>
-      <w:pPr>
-        <w:ind w:right="-540"/>
-        <w:jc w:val="both"/>
-        <w:rPr>
-          <w:sz w:val="22"/>
-          <w:szCs w:val="22"/>
-        </w:rPr>
-      </w:pPr>
+        <w:t>General overview o</w:t>
+      </w:r>
       <w:r>
         <w:rPr>
           <w:rFonts w:ascii="Aldrich" w:hAnsi="Aldrich" w:cs="Calibri"/>
@@ -2719,7 +2727,7 @@
           <w:sz w:val="32"/>
           <w:szCs w:val="32"/>
         </w:rPr>
-        <w:t>General overview o</w:t>
+        <w:t>f services and SMEs</w:t>
       </w:r>
       <w:r>
         <w:rPr>
@@ -2728,26 +2736,7 @@
           <w:sz w:val="32"/>
           <w:szCs w:val="32"/>
         </w:rPr>
-        <w:t>f services and SMEs</w:t>
-      </w:r>
-      <w:r>
-        <w:rPr>
-          <w:rFonts w:ascii="Aldrich" w:hAnsi="Aldrich" w:cs="Calibri"/>
-          <w:color w:val="353535"/>
-          <w:sz w:val="32"/>
-          <w:szCs w:val="32"/>
-        </w:rPr>
-        <w:t xml:space="preserve"> available </w:t>
-      </w:r>
-      <w:bookmarkEnd w:id="0"/>
-      <w:r>
-        <w:rPr>
-          <w:rFonts w:ascii="Aldrich" w:hAnsi="Aldrich" w:cs="Calibri"/>
-          <w:color w:val="353535"/>
-          <w:sz w:val="32"/>
-          <w:szCs w:val="32"/>
-        </w:rPr>
-        <w:t>to help</w:t>
+        <w:t xml:space="preserve"> available to help</w:t>
       </w:r>
     </w:p>
     <w:sectPr>
@@ -4516,7 +4505,7 @@
 </file>
 
 <file path=customXml/itemProps1.xml><?xml version="1.0" encoding="utf-8"?>
-<ds:datastoreItem xmlns:ds="http://schemas.openxmlformats.org/officeDocument/2006/customXml" ds:itemID="{407DFC1D-AC54-C246-9E7F-C2D224E63A19}">
+<ds:datastoreItem xmlns:ds="http://schemas.openxmlformats.org/officeDocument/2006/customXml" ds:itemID="{F9484789-BE32-9B4D-B5FD-E841F44A120C}">
   <ds:schemaRefs>
     <ds:schemaRef ds:uri="http://schemas.openxmlformats.org/officeDocument/2006/bibliography"/>
   </ds:schemaRefs>

</xml_diff>